<commit_message>
Added python file to get min
</commit_message>
<xml_diff>
--- a/src/main/java/edu/neu/coe/info6205/assign_5_results/Assign_5_ final_report.docx
+++ b/src/main/java/edu/neu/coe/info6205/assign_5_results/Assign_5_ final_report.docx
@@ -425,8 +425,426 @@
           <w:rFonts w:eastAsia="Times New Roman" w:cstheme="minorHAnsi"/>
           <w:color w:val="2D3B45"/>
         </w:rPr>
-        <w:t>I also added a GetMin.py which would print out the minimum values from all CSV files to give a holistic view of the best cut off value for the given algortihm</w:t>
-      </w:r>
+        <w:t xml:space="preserve">I also added a GetMin.py which would print out the minimum values from all CSV files to give a holistic view of the best cut off value for the given </w:t>
+      </w:r>
+      <w:r>
+        <w:rPr>
+          <w:rFonts w:eastAsia="Times New Roman" w:cstheme="minorHAnsi"/>
+          <w:color w:val="2D3B45"/>
+        </w:rPr>
+        <w:t>algorithm.</w:t>
+      </w:r>
+    </w:p>
+    <w:p>
+      <w:pPr>
+        <w:shd w:val="clear" w:color="auto" w:fill="FFFFFF"/>
+        <w:spacing w:after="0" w:line="240" w:lineRule="auto"/>
+        <w:rPr>
+          <w:rFonts w:eastAsia="Times New Roman" w:cstheme="minorHAnsi"/>
+          <w:color w:val="2D3B45"/>
+        </w:rPr>
+      </w:pPr>
+    </w:p>
+    <w:p>
+      <w:pPr>
+        <w:shd w:val="clear" w:color="auto" w:fill="FFFFFF"/>
+        <w:spacing w:after="0" w:line="240" w:lineRule="auto"/>
+        <w:rPr>
+          <w:rFonts w:eastAsia="Times New Roman" w:cstheme="minorHAnsi"/>
+          <w:color w:val="2D3B45"/>
+        </w:rPr>
+      </w:pPr>
+    </w:p>
+    <w:p>
+      <w:pPr>
+        <w:shd w:val="clear" w:color="auto" w:fill="FFFFFF"/>
+        <w:spacing w:after="0" w:line="240" w:lineRule="auto"/>
+        <w:rPr>
+          <w:rFonts w:eastAsia="Times New Roman" w:cstheme="minorHAnsi"/>
+          <w:color w:val="2D3B45"/>
+        </w:rPr>
+      </w:pPr>
+    </w:p>
+    <w:p>
+      <w:pPr>
+        <w:shd w:val="clear" w:color="auto" w:fill="FFFFFF"/>
+        <w:spacing w:after="0" w:line="240" w:lineRule="auto"/>
+        <w:rPr>
+          <w:rFonts w:eastAsia="Times New Roman" w:cstheme="minorHAnsi"/>
+          <w:color w:val="2D3B45"/>
+        </w:rPr>
+      </w:pPr>
+    </w:p>
+    <w:p>
+      <w:pPr>
+        <w:shd w:val="clear" w:color="auto" w:fill="FFFFFF"/>
+        <w:spacing w:after="0" w:line="240" w:lineRule="auto"/>
+        <w:rPr>
+          <w:rFonts w:eastAsia="Times New Roman" w:cstheme="minorHAnsi"/>
+          <w:color w:val="2D3B45"/>
+        </w:rPr>
+      </w:pPr>
+    </w:p>
+    <w:p>
+      <w:pPr>
+        <w:shd w:val="clear" w:color="auto" w:fill="FFFFFF"/>
+        <w:spacing w:after="0" w:line="240" w:lineRule="auto"/>
+        <w:rPr>
+          <w:rFonts w:eastAsia="Times New Roman" w:cstheme="minorHAnsi"/>
+          <w:color w:val="2D3B45"/>
+        </w:rPr>
+      </w:pPr>
+    </w:p>
+    <w:p>
+      <w:pPr>
+        <w:shd w:val="clear" w:color="auto" w:fill="FFFFFF"/>
+        <w:spacing w:after="0" w:line="240" w:lineRule="auto"/>
+        <w:rPr>
+          <w:rFonts w:eastAsia="Times New Roman" w:cstheme="minorHAnsi"/>
+          <w:color w:val="2D3B45"/>
+        </w:rPr>
+      </w:pPr>
+    </w:p>
+    <w:p>
+      <w:pPr>
+        <w:shd w:val="clear" w:color="auto" w:fill="FFFFFF"/>
+        <w:spacing w:after="0" w:line="240" w:lineRule="auto"/>
+        <w:rPr>
+          <w:rFonts w:eastAsia="Times New Roman" w:cstheme="minorHAnsi"/>
+          <w:color w:val="2D3B45"/>
+        </w:rPr>
+      </w:pPr>
+    </w:p>
+    <w:p>
+      <w:pPr>
+        <w:shd w:val="clear" w:color="auto" w:fill="FFFFFF"/>
+        <w:spacing w:after="0" w:line="240" w:lineRule="auto"/>
+        <w:rPr>
+          <w:rFonts w:eastAsia="Times New Roman" w:cstheme="minorHAnsi"/>
+          <w:color w:val="2D3B45"/>
+        </w:rPr>
+      </w:pPr>
+    </w:p>
+    <w:p>
+      <w:pPr>
+        <w:shd w:val="clear" w:color="auto" w:fill="FFFFFF"/>
+        <w:spacing w:after="0" w:line="240" w:lineRule="auto"/>
+        <w:rPr>
+          <w:rFonts w:eastAsia="Times New Roman" w:cstheme="minorHAnsi"/>
+          <w:color w:val="2D3B45"/>
+        </w:rPr>
+      </w:pPr>
+    </w:p>
+    <w:p>
+      <w:pPr>
+        <w:shd w:val="clear" w:color="auto" w:fill="FFFFFF"/>
+        <w:spacing w:after="0" w:line="240" w:lineRule="auto"/>
+        <w:rPr>
+          <w:rFonts w:eastAsia="Times New Roman" w:cstheme="minorHAnsi"/>
+          <w:color w:val="2D3B45"/>
+        </w:rPr>
+      </w:pPr>
+    </w:p>
+    <w:p>
+      <w:pPr>
+        <w:shd w:val="clear" w:color="auto" w:fill="FFFFFF"/>
+        <w:spacing w:after="0" w:line="240" w:lineRule="auto"/>
+        <w:rPr>
+          <w:rFonts w:eastAsia="Times New Roman" w:cstheme="minorHAnsi"/>
+          <w:color w:val="2D3B45"/>
+        </w:rPr>
+      </w:pPr>
+    </w:p>
+    <w:p>
+      <w:pPr>
+        <w:shd w:val="clear" w:color="auto" w:fill="FFFFFF"/>
+        <w:spacing w:after="0" w:line="240" w:lineRule="auto"/>
+        <w:rPr>
+          <w:rFonts w:eastAsia="Times New Roman" w:cstheme="minorHAnsi"/>
+          <w:color w:val="2D3B45"/>
+        </w:rPr>
+      </w:pPr>
+      <w:r>
+        <w:rPr>
+          <w:rFonts w:eastAsia="Times New Roman" w:cstheme="minorHAnsi"/>
+          <w:color w:val="2D3B45"/>
+        </w:rPr>
+        <w:lastRenderedPageBreak/>
+        <w:t>RESULT:</w:t>
+      </w:r>
+    </w:p>
+    <w:p>
+      <w:pPr>
+        <w:rPr>
+          <w:rFonts w:cstheme="minorHAnsi"/>
+        </w:rPr>
+      </w:pPr>
+      <w:r>
+        <w:rPr>
+          <w:rFonts w:cstheme="minorHAnsi"/>
+        </w:rPr>
+        <w:t>Graphical representation of evidence:</w:t>
+      </w:r>
+    </w:p>
+    <w:p>
+      <w:pPr>
+        <w:rPr>
+          <w:rFonts w:cstheme="minorHAnsi"/>
+        </w:rPr>
+      </w:pPr>
+      <w:r>
+        <w:rPr>
+          <w:noProof/>
+        </w:rPr>
+        <w:drawing>
+          <wp:inline distT="0" distB="0" distL="0" distR="0" wp14:anchorId="5C30B0D8" wp14:editId="45D1ADD3">
+            <wp:extent cx="5943600" cy="3522345"/>
+            <wp:effectExtent l="0" t="0" r="0" b="1905"/>
+            <wp:docPr id="1" name="Picture 1" descr="Chart, line chart&#10;&#10;Description automatically generated"/>
+            <wp:cNvGraphicFramePr>
+              <a:graphicFrameLocks xmlns:a="http://schemas.openxmlformats.org/drawingml/2006/main" noChangeAspect="1"/>
+            </wp:cNvGraphicFramePr>
+            <a:graphic xmlns:a="http://schemas.openxmlformats.org/drawingml/2006/main">
+              <a:graphicData uri="http://schemas.openxmlformats.org/drawingml/2006/picture">
+                <pic:pic xmlns:pic="http://schemas.openxmlformats.org/drawingml/2006/picture">
+                  <pic:nvPicPr>
+                    <pic:cNvPr id="1" name="Picture 1" descr="Chart, line chart&#10;&#10;Description automatically generated"/>
+                    <pic:cNvPicPr/>
+                  </pic:nvPicPr>
+                  <pic:blipFill>
+                    <a:blip r:embed="rId5"/>
+                    <a:stretch>
+                      <a:fillRect/>
+                    </a:stretch>
+                  </pic:blipFill>
+                  <pic:spPr>
+                    <a:xfrm>
+                      <a:off x="0" y="0"/>
+                      <a:ext cx="5943600" cy="3522345"/>
+                    </a:xfrm>
+                    <a:prstGeom prst="rect">
+                      <a:avLst/>
+                    </a:prstGeom>
+                  </pic:spPr>
+                </pic:pic>
+              </a:graphicData>
+            </a:graphic>
+          </wp:inline>
+        </w:drawing>
+      </w:r>
+    </w:p>
+    <w:p>
+      <w:pPr>
+        <w:rPr>
+          <w:rFonts w:cstheme="minorHAnsi"/>
+        </w:rPr>
+      </w:pPr>
+      <w:r>
+        <w:rPr>
+          <w:rFonts w:cstheme="minorHAnsi"/>
+        </w:rPr>
+        <w:t>Analyzing the output &amp; evidence:</w:t>
+      </w:r>
+    </w:p>
+    <w:p>
+      <w:pPr>
+        <w:rPr>
+          <w:rFonts w:cstheme="minorHAnsi"/>
+        </w:rPr>
+      </w:pPr>
+      <w:r>
+        <w:rPr>
+          <w:rFonts w:cstheme="minorHAnsi"/>
+        </w:rPr>
+        <w:t>Input Data Range: 2</w:t>
+      </w:r>
+      <w:r>
+        <w:rPr>
+          <w:rFonts w:cstheme="minorHAnsi"/>
+        </w:rPr>
+        <w:t>000000</w:t>
+      </w:r>
+      <w:r>
+        <w:rPr>
+          <w:rFonts w:cstheme="minorHAnsi"/>
+        </w:rPr>
+        <w:t xml:space="preserve"> to 5000000</w:t>
+      </w:r>
+    </w:p>
+    <w:p>
+      <w:pPr>
+        <w:rPr>
+          <w:rFonts w:cstheme="minorHAnsi"/>
+        </w:rPr>
+      </w:pPr>
+      <w:r>
+        <w:rPr>
+          <w:rFonts w:cstheme="minorHAnsi"/>
+        </w:rPr>
+        <w:t>Cutoff Range tried:  starting from 510000 to with an interval of 10</w:t>
+      </w:r>
+      <w:r>
+        <w:rPr>
+          <w:rFonts w:cstheme="minorHAnsi"/>
+        </w:rPr>
+        <w:t>0000</w:t>
+      </w:r>
+    </w:p>
+    <w:p>
+      <w:pPr>
+        <w:rPr>
+          <w:rFonts w:cstheme="minorHAnsi"/>
+        </w:rPr>
+      </w:pPr>
+      <w:r>
+        <w:rPr>
+          <w:rFonts w:cstheme="minorHAnsi"/>
+        </w:rPr>
+        <w:t>Considered Thread Count Values - 2, 4, 8,16 and 32</w:t>
+      </w:r>
+    </w:p>
+    <w:p>
+      <w:pPr>
+        <w:rPr>
+          <w:rFonts w:cstheme="minorHAnsi"/>
+          <w:b/>
+          <w:bCs/>
+        </w:rPr>
+      </w:pPr>
+      <w:r>
+        <w:rPr>
+          <w:rFonts w:cstheme="minorHAnsi"/>
+          <w:b/>
+          <w:bCs/>
+        </w:rPr>
+        <w:t>From the above experiment its clear that cutoff value: 630000 with thread count of 8 performs well as N – number of input element increases.</w:t>
+      </w:r>
+      <w:r>
+        <w:rPr>
+          <w:rFonts w:cstheme="minorHAnsi"/>
+          <w:b/>
+          <w:bCs/>
+        </w:rPr>
+        <w:t xml:space="preserve"> The algorithms perform best with these set of values.</w:t>
+      </w:r>
+    </w:p>
+    <w:p>
+      <w:pPr>
+        <w:rPr>
+          <w:rFonts w:cstheme="minorHAnsi"/>
+        </w:rPr>
+      </w:pPr>
+      <w:r>
+        <w:rPr>
+          <w:rFonts w:cstheme="minorHAnsi"/>
+        </w:rPr>
+        <w:t>Observations</w:t>
+      </w:r>
+      <w:r>
+        <w:rPr>
+          <w:rFonts w:cstheme="minorHAnsi"/>
+        </w:rPr>
+        <w:t xml:space="preserve"> for rejecting other thread count values</w:t>
+      </w:r>
+      <w:r>
+        <w:rPr>
+          <w:rFonts w:cstheme="minorHAnsi"/>
+        </w:rPr>
+        <w:t>:</w:t>
+      </w:r>
+    </w:p>
+    <w:p>
+      <w:pPr>
+        <w:pStyle w:val="ListParagraph"/>
+        <w:numPr>
+          <w:ilvl w:val="0"/>
+          <w:numId w:val="2"/>
+        </w:numPr>
+        <w:rPr>
+          <w:rFonts w:cstheme="minorHAnsi"/>
+        </w:rPr>
+      </w:pPr>
+      <w:r>
+        <w:rPr>
+          <w:rFonts w:cstheme="minorHAnsi"/>
+        </w:rPr>
+        <w:t>When thread count value = 32, the graph is flat. That means even with less number of input elements the sorting algorithm is going to take the same amount of time as it would do with a higher value of the input elements.</w:t>
+      </w:r>
+    </w:p>
+    <w:p>
+      <w:pPr>
+        <w:pStyle w:val="ListParagraph"/>
+        <w:numPr>
+          <w:ilvl w:val="0"/>
+          <w:numId w:val="2"/>
+        </w:numPr>
+        <w:rPr>
+          <w:rFonts w:cstheme="minorHAnsi"/>
+        </w:rPr>
+      </w:pPr>
+      <w:r>
+        <w:rPr>
+          <w:rFonts w:cstheme="minorHAnsi"/>
+        </w:rPr>
+        <w:t xml:space="preserve">When thread count value = 16, the graph is not that flat. The execution time peaks and </w:t>
+      </w:r>
+      <w:r>
+        <w:rPr>
+          <w:rFonts w:cstheme="minorHAnsi"/>
+        </w:rPr>
+        <w:t>falls at random places. It performs poorly with less values of cutoff.</w:t>
+      </w:r>
+    </w:p>
+    <w:p>
+      <w:pPr>
+        <w:pStyle w:val="ListParagraph"/>
+        <w:numPr>
+          <w:ilvl w:val="0"/>
+          <w:numId w:val="2"/>
+        </w:numPr>
+        <w:rPr>
+          <w:rFonts w:cstheme="minorHAnsi"/>
+        </w:rPr>
+      </w:pPr>
+      <w:r>
+        <w:rPr>
+          <w:rFonts w:cstheme="minorHAnsi"/>
+        </w:rPr>
+        <w:t xml:space="preserve">When thread count value = 4, </w:t>
+      </w:r>
+      <w:r>
+        <w:rPr>
+          <w:rFonts w:cstheme="minorHAnsi"/>
+        </w:rPr>
+        <w:t xml:space="preserve">The execution time peaks and falls at random places. It performs poorly with </w:t>
+      </w:r>
+      <w:r>
+        <w:rPr>
+          <w:rFonts w:cstheme="minorHAnsi"/>
+        </w:rPr>
+        <w:t>most</w:t>
+      </w:r>
+      <w:r>
+        <w:rPr>
+          <w:rFonts w:cstheme="minorHAnsi"/>
+        </w:rPr>
+        <w:t xml:space="preserve"> values of cutoff.</w:t>
+      </w:r>
+    </w:p>
+    <w:p>
+      <w:pPr>
+        <w:pStyle w:val="ListParagraph"/>
+        <w:rPr>
+          <w:rFonts w:cstheme="minorHAnsi"/>
+        </w:rPr>
+      </w:pPr>
+    </w:p>
+    <w:p>
+      <w:pPr>
+        <w:rPr>
+          <w:rFonts w:cstheme="minorHAnsi"/>
+        </w:rPr>
+      </w:pPr>
     </w:p>
     <w:p>
       <w:pPr>
@@ -448,6 +866,95 @@
 <file path=word/numbering.xml><?xml version="1.0" encoding="utf-8"?>
 <w:numbering xmlns:wpc="http://schemas.microsoft.com/office/word/2010/wordprocessingCanvas" xmlns:cx="http://schemas.microsoft.com/office/drawing/2014/chartex" xmlns:cx1="http://schemas.microsoft.com/office/drawing/2015/9/8/chartex" xmlns:cx2="http://schemas.microsoft.com/office/drawing/2015/10/21/chartex" xmlns:cx3="http://schemas.microsoft.com/office/drawing/2016/5/9/chartex" xmlns:cx4="http://schemas.microsoft.com/office/drawing/2016/5/10/chartex" xmlns:cx5="http://schemas.microsoft.com/office/drawing/2016/5/11/chartex" xmlns:cx6="http://schemas.microsoft.com/office/drawing/2016/5/12/chartex" xmlns:cx7="http://schemas.microsoft.com/office/drawing/2016/5/13/chartex" xmlns:cx8="http://schemas.microsoft.com/office/drawing/2016/5/14/chartex" xmlns:mc="http://schemas.openxmlformats.org/markup-compatibility/2006" xmlns:aink="http://schemas.microsoft.com/office/drawing/2016/ink" xmlns:am3d="http://schemas.microsoft.com/office/drawing/2017/model3d" xmlns:o="urn:schemas-microsoft-com:office:office" xmlns:r="http://schemas.openxmlformats.org/officeDocument/2006/relationships" xmlns:m="http://schemas.openxmlformats.org/officeDocument/2006/math" xmlns:v="urn:schemas-microsoft-com:vml" xmlns:wp14="http://schemas.microsoft.com/office/word/2010/wordprocessingDrawing" xmlns:wp="http://schemas.openxmlformats.org/drawingml/2006/wordprocessingDrawing" xmlns:w10="urn:schemas-microsoft-com:office:word" xmlns:w="http://schemas.openxmlformats.org/wordprocessingml/2006/main" xmlns:w14="http://schemas.microsoft.com/office/word/2010/wordml" xmlns:w15="http://schemas.microsoft.com/office/word/2012/wordml" xmlns:w16cex="http://schemas.microsoft.com/office/word/2018/wordml/cex" xmlns:w16cid="http://schemas.microsoft.com/office/word/2016/wordml/cid" xmlns:w16="http://schemas.microsoft.com/office/word/2018/wordml" xmlns:w16sdtdh="http://schemas.microsoft.com/office/word/2020/wordml/sdtdatahash" xmlns:w16se="http://schemas.microsoft.com/office/word/2015/wordml/symex" xmlns:wpg="http://schemas.microsoft.com/office/word/2010/wordprocessingGroup" xmlns:wpi="http://schemas.microsoft.com/office/word/2010/wordprocessingInk" xmlns:wne="http://schemas.microsoft.com/office/word/2006/wordml" xmlns:wps="http://schemas.microsoft.com/office/word/2010/wordprocessingShape" mc:Ignorable="w14 w15 w16se w16cid w16 w16cex w16sdtdh wp14">
   <w:abstractNum w:abstractNumId="0" w15:restartNumberingAfterBreak="0">
+    <w:nsid w:val="0804266A"/>
+    <w:multiLevelType w:val="hybridMultilevel"/>
+    <w:tmpl w:val="33523204"/>
+    <w:lvl w:ilvl="0" w:tplc="0409000F">
+      <w:start w:val="1"/>
+      <w:numFmt w:val="decimal"/>
+      <w:lvlText w:val="%1."/>
+      <w:lvlJc w:val="left"/>
+      <w:pPr>
+        <w:ind w:left="720" w:hanging="360"/>
+      </w:pPr>
+      <w:rPr>
+        <w:rFonts w:hint="default"/>
+      </w:rPr>
+    </w:lvl>
+    <w:lvl w:ilvl="1" w:tplc="04090019" w:tentative="1">
+      <w:start w:val="1"/>
+      <w:numFmt w:val="lowerLetter"/>
+      <w:lvlText w:val="%2."/>
+      <w:lvlJc w:val="left"/>
+      <w:pPr>
+        <w:ind w:left="1440" w:hanging="360"/>
+      </w:pPr>
+    </w:lvl>
+    <w:lvl w:ilvl="2" w:tplc="0409001B" w:tentative="1">
+      <w:start w:val="1"/>
+      <w:numFmt w:val="lowerRoman"/>
+      <w:lvlText w:val="%3."/>
+      <w:lvlJc w:val="right"/>
+      <w:pPr>
+        <w:ind w:left="2160" w:hanging="180"/>
+      </w:pPr>
+    </w:lvl>
+    <w:lvl w:ilvl="3" w:tplc="0409000F" w:tentative="1">
+      <w:start w:val="1"/>
+      <w:numFmt w:val="decimal"/>
+      <w:lvlText w:val="%4."/>
+      <w:lvlJc w:val="left"/>
+      <w:pPr>
+        <w:ind w:left="2880" w:hanging="360"/>
+      </w:pPr>
+    </w:lvl>
+    <w:lvl w:ilvl="4" w:tplc="04090019" w:tentative="1">
+      <w:start w:val="1"/>
+      <w:numFmt w:val="lowerLetter"/>
+      <w:lvlText w:val="%5."/>
+      <w:lvlJc w:val="left"/>
+      <w:pPr>
+        <w:ind w:left="3600" w:hanging="360"/>
+      </w:pPr>
+    </w:lvl>
+    <w:lvl w:ilvl="5" w:tplc="0409001B" w:tentative="1">
+      <w:start w:val="1"/>
+      <w:numFmt w:val="lowerRoman"/>
+      <w:lvlText w:val="%6."/>
+      <w:lvlJc w:val="right"/>
+      <w:pPr>
+        <w:ind w:left="4320" w:hanging="180"/>
+      </w:pPr>
+    </w:lvl>
+    <w:lvl w:ilvl="6" w:tplc="0409000F" w:tentative="1">
+      <w:start w:val="1"/>
+      <w:numFmt w:val="decimal"/>
+      <w:lvlText w:val="%7."/>
+      <w:lvlJc w:val="left"/>
+      <w:pPr>
+        <w:ind w:left="5040" w:hanging="360"/>
+      </w:pPr>
+    </w:lvl>
+    <w:lvl w:ilvl="7" w:tplc="04090019" w:tentative="1">
+      <w:start w:val="1"/>
+      <w:numFmt w:val="lowerLetter"/>
+      <w:lvlText w:val="%8."/>
+      <w:lvlJc w:val="left"/>
+      <w:pPr>
+        <w:ind w:left="5760" w:hanging="360"/>
+      </w:pPr>
+    </w:lvl>
+    <w:lvl w:ilvl="8" w:tplc="0409001B" w:tentative="1">
+      <w:start w:val="1"/>
+      <w:numFmt w:val="lowerRoman"/>
+      <w:lvlText w:val="%9."/>
+      <w:lvlJc w:val="right"/>
+      <w:pPr>
+        <w:ind w:left="6480" w:hanging="180"/>
+      </w:pPr>
+    </w:lvl>
+  </w:abstractNum>
+  <w:abstractNum w:abstractNumId="1" w15:restartNumberingAfterBreak="0">
     <w:nsid w:val="706469C0"/>
     <w:multiLevelType w:val="multilevel"/>
     <w:tmpl w:val="5DC0E9DA"/>
@@ -561,6 +1068,9 @@
     </w:lvl>
   </w:abstractNum>
   <w:num w:numId="1">
+    <w:abstractNumId w:val="1"/>
+  </w:num>
+  <w:num w:numId="2">
     <w:abstractNumId w:val="0"/>
   </w:num>
 </w:numbering>
@@ -1008,6 +1518,17 @@
       <w:iCs/>
     </w:rPr>
   </w:style>
+  <w:style w:type="paragraph" w:styleId="ListParagraph">
+    <w:name w:val="List Paragraph"/>
+    <w:basedOn w:val="Normal"/>
+    <w:uiPriority w:val="34"/>
+    <w:qFormat/>
+    <w:rsid w:val="005240F0"/>
+    <w:pPr>
+      <w:ind w:left="720"/>
+      <w:contextualSpacing/>
+    </w:pPr>
+  </w:style>
 </w:styles>
 </file>
 

</xml_diff>